<commit_message>
Add workflow file to deploy using CI
</commit_message>
<xml_diff>
--- a/src/assets/cv/Curriculum Vitae.docx
+++ b/src/assets/cv/Curriculum Vitae.docx
@@ -1,6 +1,6 @@
 
 <file path=word/document.xml><?xml version="1.0" encoding="utf-8"?>
-<w:document xmlns:wpc="http://schemas.microsoft.com/office/word/2010/wordprocessingCanvas" xmlns:cx="http://schemas.microsoft.com/office/drawing/2014/chartex" xmlns:cx1="http://schemas.microsoft.com/office/drawing/2015/9/8/chartex" xmlns:cx2="http://schemas.microsoft.com/office/drawing/2015/10/21/chartex" xmlns:cx3="http://schemas.microsoft.com/office/drawing/2016/5/9/chartex" xmlns:cx4="http://schemas.microsoft.com/office/drawing/2016/5/10/chartex" xmlns:cx5="http://schemas.microsoft.com/office/drawing/2016/5/11/chartex" xmlns:cx6="http://schemas.microsoft.com/office/drawing/2016/5/12/chartex" xmlns:cx7="http://schemas.microsoft.com/office/drawing/2016/5/13/chartex" xmlns:cx8="http://schemas.microsoft.com/office/drawing/2016/5/14/chartex" xmlns:mc="http://schemas.openxmlformats.org/markup-compatibility/2006" xmlns:aink="http://schemas.microsoft.com/office/drawing/2016/ink" xmlns:am3d="http://schemas.microsoft.com/office/drawing/2017/model3d" xmlns:o="urn:schemas-microsoft-com:office:office" xmlns:r="http://schemas.openxmlformats.org/officeDocument/2006/relationships" xmlns:m="http://schemas.openxmlformats.org/officeDocument/2006/math" xmlns:v="urn:schemas-microsoft-com:vml" xmlns:wp14="http://schemas.microsoft.com/office/word/2010/wordprocessingDrawing" xmlns:wp="http://schemas.openxmlformats.org/drawingml/2006/wordprocessingDrawing" xmlns:w10="urn:schemas-microsoft-com:office:word" xmlns:w="http://schemas.openxmlformats.org/wordprocessingml/2006/main" xmlns:w14="http://schemas.microsoft.com/office/word/2010/wordml" xmlns:w15="http://schemas.microsoft.com/office/word/2012/wordml" xmlns:w16cid="http://schemas.microsoft.com/office/word/2016/wordml/cid" xmlns:w16se="http://schemas.microsoft.com/office/word/2015/wordml/symex" xmlns:wpg="http://schemas.microsoft.com/office/word/2010/wordprocessingGroup" xmlns:wpi="http://schemas.microsoft.com/office/word/2010/wordprocessingInk" xmlns:wne="http://schemas.microsoft.com/office/word/2006/wordml" xmlns:wps="http://schemas.microsoft.com/office/word/2010/wordprocessingShape" mc:Ignorable="w14 w15 w16se w16cid wp14">
+<w:document xmlns:wpc="http://schemas.microsoft.com/office/word/2010/wordprocessingCanvas" xmlns:mo="http://schemas.microsoft.com/office/mac/office/2008/main" xmlns:mc="http://schemas.openxmlformats.org/markup-compatibility/2006" xmlns:mv="urn:schemas-microsoft-com:mac:vml" xmlns:o="urn:schemas-microsoft-com:office:office" xmlns:r="http://schemas.openxmlformats.org/officeDocument/2006/relationships" xmlns:m="http://schemas.openxmlformats.org/officeDocument/2006/math" xmlns:v="urn:schemas-microsoft-com:vml" xmlns:wp14="http://schemas.microsoft.com/office/word/2010/wordprocessingDrawing" xmlns:wp="http://schemas.openxmlformats.org/drawingml/2006/wordprocessingDrawing" xmlns:w10="urn:schemas-microsoft-com:office:word" xmlns:w="http://schemas.openxmlformats.org/wordprocessingml/2006/main" xmlns:w14="http://schemas.microsoft.com/office/word/2010/wordml" xmlns:w15="http://schemas.microsoft.com/office/word/2012/wordml" xmlns:wpg="http://schemas.microsoft.com/office/word/2010/wordprocessingGroup" xmlns:wpi="http://schemas.microsoft.com/office/word/2010/wordprocessingInk" xmlns:wne="http://schemas.microsoft.com/office/word/2006/wordml" xmlns:wps="http://schemas.microsoft.com/office/word/2010/wordprocessingShape" mc:Ignorable="w14 w15 wp14">
   <w:body>
     <w:p>
       <w:pPr>
@@ -161,7 +161,7 @@
         <w:t xml:space="preserve">      </w:t>
       </w:r>
       <w:r>
-        <w:t>6 Keats Apartments</w:t>
+        <w:t>26 Eider Apartments</w:t>
       </w:r>
       <w:r>
         <w:t>,</w:t>
@@ -197,7 +197,15 @@
         <w:spacing w:after="0" w:line="240" w:lineRule="auto"/>
       </w:pPr>
       <w:r>
-        <w:t>Croydon</w:t>
+        <w:t xml:space="preserve">73 </w:t>
+      </w:r>
+      <w:proofErr w:type="spellStart"/>
+      <w:r>
+        <w:t>Perryfield</w:t>
+      </w:r>
+      <w:proofErr w:type="spellEnd"/>
+      <w:r>
+        <w:t xml:space="preserve"> Way</w:t>
       </w:r>
       <w:r>
         <w:t>,</w:t>
@@ -231,10 +239,10 @@
       </w:r>
       <w:r>
         <w:tab/>
-      </w:r>
-      <w:r>
-        <w:tab/>
-        <w:t xml:space="preserve">      +447929 672636</w:t>
+        <w:t xml:space="preserve">      </w:t>
+      </w:r>
+      <w:r>
+        <w:t>+447929 672636</w:t>
       </w:r>
     </w:p>
     <w:p>
@@ -242,10 +250,7 @@
         <w:spacing w:after="0" w:line="240" w:lineRule="auto"/>
       </w:pPr>
       <w:r>
-        <w:t xml:space="preserve">CR0 </w:t>
-      </w:r>
-      <w:r>
-        <w:t>2FT</w:t>
+        <w:t>London</w:t>
       </w:r>
       <w:r>
         <w:tab/>
@@ -290,7 +295,13 @@
         </w:r>
       </w:hyperlink>
       <w:r>
-        <w:tab/>
+        <w:rPr>
+          <w:rStyle w:val="Hyperlink"/>
+        </w:rPr>
+        <w:t xml:space="preserve"> </w:t>
+      </w:r>
+      <w:r>
+        <w:t>NW9 7FD</w:t>
       </w:r>
       <w:r>
         <w:tab/>
@@ -341,44 +352,35 @@
         <w:spacing w:after="0" w:line="240" w:lineRule="auto"/>
       </w:pPr>
       <w:r>
-        <w:t>Full clean driving licenc</w:t>
-      </w:r>
-      <w:r>
-        <w:t>e</w:t>
-      </w:r>
-      <w:r>
+        <w:tab/>
+        <w:t xml:space="preserve">                        </w:t>
+      </w:r>
+      <w:r>
+        <w:tab/>
+      </w:r>
+      <w:r>
+        <w:tab/>
+      </w:r>
+      <w:r>
+        <w:tab/>
+      </w:r>
+      <w:r>
+        <w:tab/>
+      </w:r>
+      <w:r>
+        <w:tab/>
         <w:t xml:space="preserve">  </w:t>
       </w:r>
-      <w:r>
-        <w:t xml:space="preserve">                                                 </w:t>
-      </w:r>
-      <w:r>
-        <w:tab/>
-        <w:t xml:space="preserve">                        </w:t>
-      </w:r>
-      <w:r>
-        <w:tab/>
-      </w:r>
-      <w:r>
-        <w:tab/>
-      </w:r>
-      <w:r>
-        <w:tab/>
-      </w:r>
-      <w:r>
-        <w:tab/>
-      </w:r>
-      <w:r>
-        <w:tab/>
-        <w:t xml:space="preserve">  </w:t>
-      </w:r>
     </w:p>
     <w:p>
       <w:pPr>
         <w:spacing w:after="0" w:line="240" w:lineRule="auto"/>
       </w:pPr>
       <w:r>
-        <w:t>Car owner</w:t>
+        <w:t>Full clean driving licence - C</w:t>
+      </w:r>
+      <w:r>
+        <w:t>ar owner</w:t>
       </w:r>
     </w:p>
     <w:p>
@@ -425,37 +427,159 @@
         <w:rPr>
           <w:rFonts w:eastAsiaTheme="minorHAnsi"/>
         </w:rPr>
-        <w:t>with three years’ experience</w:t>
+        <w:t>with</w:t>
       </w:r>
       <w:r>
         <w:rPr>
           <w:rFonts w:eastAsiaTheme="minorHAnsi"/>
         </w:rPr>
-        <w:t xml:space="preserve"> having worked in various Agile teams, developing large scale applications for multiple big-name clients. </w:t>
+        <w:t xml:space="preserve"> over</w:t>
       </w:r>
       <w:r>
         <w:rPr>
           <w:rFonts w:eastAsiaTheme="minorHAnsi"/>
         </w:rPr>
-        <w:t xml:space="preserve">Proficient in several programming languages </w:t>
+        <w:t xml:space="preserve"> </w:t>
       </w:r>
       <w:r>
         <w:rPr>
           <w:rFonts w:eastAsiaTheme="minorHAnsi"/>
         </w:rPr>
+        <w:t>four</w:t>
+      </w:r>
+      <w:r>
+        <w:rPr>
+          <w:rFonts w:eastAsiaTheme="minorHAnsi"/>
+        </w:rPr>
+        <w:t xml:space="preserve"> years’ experience</w:t>
+      </w:r>
+      <w:r>
+        <w:rPr>
+          <w:rFonts w:eastAsiaTheme="minorHAnsi"/>
+        </w:rPr>
+        <w:t xml:space="preserve"> having worked in various Agile teams, developing large scale </w:t>
+      </w:r>
+      <w:r>
+        <w:rPr>
+          <w:rFonts w:eastAsiaTheme="minorHAnsi"/>
+        </w:rPr>
+        <w:t>distributed systems</w:t>
+      </w:r>
+      <w:r>
+        <w:rPr>
+          <w:rFonts w:eastAsiaTheme="minorHAnsi"/>
+        </w:rPr>
+        <w:t xml:space="preserve"> for multiple big-name </w:t>
+      </w:r>
+      <w:r>
+        <w:rPr>
+          <w:rFonts w:eastAsiaTheme="minorHAnsi"/>
+        </w:rPr>
+        <w:t>companies</w:t>
+      </w:r>
+      <w:r>
+        <w:rPr>
+          <w:rFonts w:eastAsiaTheme="minorHAnsi"/>
+        </w:rPr>
+        <w:t>. Having successfully shipped a number of big projects, I am</w:t>
+      </w:r>
+      <w:r>
+        <w:rPr>
+          <w:rFonts w:eastAsiaTheme="minorHAnsi"/>
+        </w:rPr>
+        <w:t xml:space="preserve"> </w:t>
+      </w:r>
+      <w:r>
+        <w:rPr>
+          <w:rFonts w:eastAsiaTheme="minorHAnsi"/>
+        </w:rPr>
+        <w:t>p</w:t>
+      </w:r>
+      <w:r>
+        <w:rPr>
+          <w:rFonts w:eastAsiaTheme="minorHAnsi"/>
+        </w:rPr>
+        <w:t xml:space="preserve">roficient in several programming languages </w:t>
+      </w:r>
+      <w:r>
+        <w:rPr>
+          <w:rFonts w:eastAsiaTheme="minorHAnsi"/>
+        </w:rPr>
         <w:t>including</w:t>
       </w:r>
       <w:r>
         <w:rPr>
           <w:rFonts w:eastAsiaTheme="minorHAnsi"/>
         </w:rPr>
-        <w:t xml:space="preserve"> Java, Kotlin, PHP, JavaScript, Go and SQL</w:t>
+        <w:t xml:space="preserve"> Java</w:t>
       </w:r>
       <w:r>
         <w:rPr>
           <w:rFonts w:eastAsiaTheme="minorHAnsi"/>
         </w:rPr>
-        <w:t>, as well as having knowledge of various DevOps tools. I have also released two mobile apps to both the Google Play Store and Apple App Store in my spare time with a total user count of over 8000.</w:t>
+        <w:t>, Go</w:t>
+      </w:r>
+      <w:r>
+        <w:rPr>
+          <w:rFonts w:eastAsiaTheme="minorHAnsi"/>
+        </w:rPr>
+        <w:t xml:space="preserve">, </w:t>
+      </w:r>
+      <w:proofErr w:type="spellStart"/>
+      <w:r>
+        <w:rPr>
+          <w:rFonts w:eastAsiaTheme="minorHAnsi"/>
+        </w:rPr>
+        <w:t>Kotlin</w:t>
+      </w:r>
+      <w:proofErr w:type="spellEnd"/>
+      <w:r>
+        <w:rPr>
+          <w:rFonts w:eastAsiaTheme="minorHAnsi"/>
+        </w:rPr>
+        <w:t>, PHP and</w:t>
+      </w:r>
+      <w:r>
+        <w:rPr>
+          <w:rFonts w:eastAsiaTheme="minorHAnsi"/>
+        </w:rPr>
+        <w:t xml:space="preserve"> JavaScript</w:t>
+      </w:r>
+      <w:r>
+        <w:rPr>
+          <w:rFonts w:eastAsiaTheme="minorHAnsi"/>
+        </w:rPr>
+        <w:t>, as well as having knowledge of various DevOps tools</w:t>
+      </w:r>
+      <w:r>
+        <w:rPr>
+          <w:rFonts w:eastAsiaTheme="minorHAnsi"/>
+        </w:rPr>
+        <w:t xml:space="preserve"> and services</w:t>
+      </w:r>
+      <w:r>
+        <w:rPr>
+          <w:rFonts w:eastAsiaTheme="minorHAnsi"/>
+        </w:rPr>
+        <w:t xml:space="preserve">. I have also released two mobile apps to both the Google Play Store and Apple App Store in my spare time with a total user count of over </w:t>
+      </w:r>
+      <w:r>
+        <w:rPr>
+          <w:rFonts w:eastAsiaTheme="minorHAnsi"/>
+        </w:rPr>
+        <w:t>12</w:t>
+      </w:r>
+      <w:r>
+        <w:rPr>
+          <w:rFonts w:eastAsiaTheme="minorHAnsi"/>
+        </w:rPr>
+        <w:t>,000</w:t>
+      </w:r>
+      <w:r>
+        <w:rPr>
+          <w:rFonts w:eastAsiaTheme="minorHAnsi"/>
+        </w:rPr>
+        <w:t>.</w:t>
       </w:r>
     </w:p>
     <w:p>
@@ -488,28 +612,125 @@
           <w:b/>
           <w:u w:val="single"/>
         </w:rPr>
-        <w:t>October 2015-Present</w:t>
+        <w:t>January 2019-</w:t>
       </w:r>
       <w:r>
         <w:rPr>
           <w:b/>
           <w:u w:val="single"/>
         </w:rPr>
-        <w:t xml:space="preserve"> – </w:t>
+        <w:t xml:space="preserve">Present </w:t>
       </w:r>
       <w:r>
         <w:rPr>
           <w:b/>
           <w:u w:val="single"/>
         </w:rPr>
-        <w:t>IBM, Developer</w:t>
+        <w:t>–</w:t>
       </w:r>
       <w:r>
         <w:rPr>
           <w:b/>
           <w:u w:val="single"/>
         </w:rPr>
+        <w:t xml:space="preserve"> Curve</w:t>
+      </w:r>
+      <w:r>
+        <w:rPr>
+          <w:b/>
+          <w:u w:val="single"/>
+        </w:rPr>
+        <w:t>,</w:t>
+      </w:r>
+      <w:r>
+        <w:rPr>
+          <w:b/>
+          <w:u w:val="single"/>
+        </w:rPr>
+        <w:t xml:space="preserve"> Software Engineer</w:t>
+      </w:r>
+      <w:r>
+        <w:rPr>
+          <w:b/>
+          <w:u w:val="single"/>
+        </w:rPr>
         <w:t>:</w:t>
+      </w:r>
+    </w:p>
+    <w:p>
+      <w:r>
+        <w:t xml:space="preserve">Curve is a </w:t>
+      </w:r>
+      <w:r>
+        <w:t>Fint</w:t>
+      </w:r>
+      <w:r>
+        <w:t xml:space="preserve">ech </w:t>
+      </w:r>
+      <w:proofErr w:type="spellStart"/>
+      <w:r>
+        <w:t>startup</w:t>
+      </w:r>
+      <w:proofErr w:type="spellEnd"/>
+      <w:r>
+        <w:t xml:space="preserve"> based in London</w:t>
+      </w:r>
+      <w:r>
+        <w:t>.</w:t>
+      </w:r>
+      <w:r>
+        <w:t xml:space="preserve"> </w:t>
+      </w:r>
+      <w:proofErr w:type="gramStart"/>
+      <w:r>
+        <w:t>It’s</w:t>
+      </w:r>
+      <w:proofErr w:type="gramEnd"/>
+      <w:r>
+        <w:t xml:space="preserve"> </w:t>
+      </w:r>
+      <w:r>
+        <w:t>aim is to</w:t>
+      </w:r>
+      <w:r>
+        <w:t xml:space="preserve"> </w:t>
+      </w:r>
+      <w:r>
+        <w:t xml:space="preserve">build a platform which will </w:t>
+      </w:r>
+      <w:r>
+        <w:t>simplify people’s financial life by connecting thei</w:t>
+      </w:r>
+      <w:bookmarkStart w:id="0" w:name="_GoBack"/>
+      <w:bookmarkEnd w:id="0"/>
+      <w:r>
+        <w:t>r accounts to one smart debit card.</w:t>
+      </w:r>
+      <w:r>
+        <w:t xml:space="preserve"> Curve has recently </w:t>
+      </w:r>
+      <w:r>
+        <w:t xml:space="preserve">secured $55m in Series B funding and </w:t>
+      </w:r>
+      <w:r>
+        <w:t>another £6m in crowdfunding, whilst also being named the UK’s 10</w:t>
+      </w:r>
+      <w:r>
+        <w:rPr>
+          <w:vertAlign w:val="superscript"/>
+        </w:rPr>
+        <w:t>th</w:t>
+      </w:r>
+      <w:r>
+        <w:t xml:space="preserve"> hottest </w:t>
+      </w:r>
+      <w:proofErr w:type="spellStart"/>
+      <w:r>
+        <w:t>startup</w:t>
+      </w:r>
+      <w:proofErr w:type="spellEnd"/>
+      <w:r>
+        <w:t xml:space="preserve"> by LinkedIn.</w:t>
       </w:r>
     </w:p>
     <w:p>
@@ -522,15 +743,10 @@
         <w:spacing w:after="0" w:line="240" w:lineRule="auto"/>
       </w:pPr>
       <w:r>
-        <w:t xml:space="preserve">Currently working as a back-end developer creating APIs in a microservice architecture using Java 8 and Spring Boot with Maven. Also using tools such Elasticsearch, RabbitMQ and </w:t>
-      </w:r>
-      <w:proofErr w:type="spellStart"/>
-      <w:r>
-        <w:t>Redis</w:t>
-      </w:r>
-      <w:proofErr w:type="spellEnd"/>
-      <w:r>
-        <w:t>.</w:t>
+        <w:t>Currently acting as Tech Lead in a</w:t>
+      </w:r>
+      <w:r>
+        <w:t xml:space="preserve"> small agile team designing, developing and maintaining highly-available, scalable and robust distributed systems.</w:t>
       </w:r>
     </w:p>
     <w:p>
@@ -543,7 +759,203 @@
         <w:spacing w:after="0" w:line="240" w:lineRule="auto"/>
       </w:pPr>
       <w:r>
-        <w:t>Jenkins is used for Continuous Integration and SonarQube for code quality analysis.</w:t>
+        <w:t>Successfully shipped multiple projects from design phase to production including Curve Cash, Contact Discovery and Curve Send.</w:t>
+      </w:r>
+    </w:p>
+    <w:p>
+      <w:pPr>
+        <w:pStyle w:val="ListParagraph"/>
+        <w:numPr>
+          <w:ilvl w:val="0"/>
+          <w:numId w:val="1"/>
+        </w:numPr>
+        <w:spacing w:after="0" w:line="240" w:lineRule="auto"/>
+      </w:pPr>
+      <w:r>
+        <w:t xml:space="preserve">Writing </w:t>
+      </w:r>
+      <w:proofErr w:type="spellStart"/>
+      <w:r>
+        <w:t>microservices</w:t>
+      </w:r>
+      <w:proofErr w:type="spellEnd"/>
+      <w:r>
+        <w:t xml:space="preserve"> in Go which communicate in various ways such as </w:t>
+      </w:r>
+      <w:proofErr w:type="spellStart"/>
+      <w:r>
+        <w:t>gRPC</w:t>
+      </w:r>
+      <w:proofErr w:type="spellEnd"/>
+      <w:r>
+        <w:t xml:space="preserve">, REST, </w:t>
+      </w:r>
+      <w:proofErr w:type="spellStart"/>
+      <w:r>
+        <w:t>GraphQL</w:t>
+      </w:r>
+      <w:proofErr w:type="spellEnd"/>
+      <w:r>
+        <w:t xml:space="preserve"> and </w:t>
+      </w:r>
+      <w:proofErr w:type="spellStart"/>
+      <w:r>
+        <w:t>RabbitMQ</w:t>
+      </w:r>
+      <w:proofErr w:type="spellEnd"/>
+      <w:r>
+        <w:t xml:space="preserve">. Hosted on Kubernetes with </w:t>
+      </w:r>
+      <w:proofErr w:type="spellStart"/>
+      <w:r>
+        <w:t>Istio</w:t>
+      </w:r>
+      <w:proofErr w:type="spellEnd"/>
+      <w:r>
+        <w:t>.</w:t>
+      </w:r>
+    </w:p>
+    <w:p>
+      <w:pPr>
+        <w:pStyle w:val="ListParagraph"/>
+        <w:numPr>
+          <w:ilvl w:val="0"/>
+          <w:numId w:val="1"/>
+        </w:numPr>
+        <w:spacing w:after="0" w:line="240" w:lineRule="auto"/>
+      </w:pPr>
+      <w:r>
+        <w:t xml:space="preserve">I also spend time working on our legacy systems written in PHP, whilst contributing to the current move away from monolithic architecture to </w:t>
+      </w:r>
+      <w:proofErr w:type="spellStart"/>
+      <w:r>
+        <w:t>microservices</w:t>
+      </w:r>
+      <w:proofErr w:type="spellEnd"/>
+      <w:r>
+        <w:t>.</w:t>
+      </w:r>
+    </w:p>
+    <w:p>
+      <w:pPr>
+        <w:pStyle w:val="ListParagraph"/>
+        <w:numPr>
+          <w:ilvl w:val="0"/>
+          <w:numId w:val="1"/>
+        </w:numPr>
+        <w:spacing w:after="0" w:line="240" w:lineRule="auto"/>
+      </w:pPr>
+      <w:r>
+        <w:t>Part of the on-call rota to help ensure all services are available and running correctly at all times.</w:t>
+      </w:r>
+    </w:p>
+    <w:p>
+      <w:pPr>
+        <w:pStyle w:val="ListParagraph"/>
+        <w:spacing w:after="0" w:line="240" w:lineRule="auto"/>
+      </w:pPr>
+    </w:p>
+    <w:p>
+      <w:pPr>
+        <w:spacing w:line="240" w:lineRule="auto"/>
+        <w:outlineLvl w:val="0"/>
+        <w:rPr>
+          <w:b/>
+          <w:u w:val="single"/>
+        </w:rPr>
+      </w:pPr>
+      <w:r>
+        <w:rPr>
+          <w:b/>
+          <w:u w:val="single"/>
+        </w:rPr>
+        <w:t>October 2015-</w:t>
+      </w:r>
+      <w:r>
+        <w:rPr>
+          <w:b/>
+          <w:u w:val="single"/>
+        </w:rPr>
+        <w:t>Janu</w:t>
+      </w:r>
+      <w:r>
+        <w:rPr>
+          <w:b/>
+          <w:u w:val="single"/>
+        </w:rPr>
+        <w:t>ary 2019</w:t>
+      </w:r>
+      <w:r>
+        <w:rPr>
+          <w:b/>
+          <w:u w:val="single"/>
+        </w:rPr>
+        <w:t xml:space="preserve"> – </w:t>
+      </w:r>
+      <w:r>
+        <w:rPr>
+          <w:b/>
+          <w:u w:val="single"/>
+        </w:rPr>
+        <w:t>IBM, Developer</w:t>
+      </w:r>
+      <w:r>
+        <w:rPr>
+          <w:b/>
+          <w:u w:val="single"/>
+        </w:rPr>
+        <w:t>:</w:t>
+      </w:r>
+    </w:p>
+    <w:p>
+      <w:pPr>
+        <w:pStyle w:val="ListParagraph"/>
+        <w:numPr>
+          <w:ilvl w:val="0"/>
+          <w:numId w:val="1"/>
+        </w:numPr>
+        <w:spacing w:after="0" w:line="240" w:lineRule="auto"/>
+      </w:pPr>
+      <w:r>
+        <w:t>Worked on projects for a number of large external clients mainly as a back-end developer</w:t>
+      </w:r>
+      <w:r>
+        <w:t>. W</w:t>
+      </w:r>
+      <w:r>
+        <w:t xml:space="preserve">riting server-side code in both </w:t>
+      </w:r>
+      <w:proofErr w:type="spellStart"/>
+      <w:r>
+        <w:t>microservice</w:t>
+      </w:r>
+      <w:proofErr w:type="spellEnd"/>
+      <w:r>
+        <w:t xml:space="preserve"> and monolithic architectures using Java 8 and Spring Boot, with tools such </w:t>
+      </w:r>
+      <w:proofErr w:type="spellStart"/>
+      <w:r>
+        <w:t>Elasticsearch</w:t>
+      </w:r>
+      <w:proofErr w:type="spellEnd"/>
+      <w:r>
+        <w:t xml:space="preserve">, </w:t>
+      </w:r>
+      <w:proofErr w:type="spellStart"/>
+      <w:r>
+        <w:t>RabbitMQ</w:t>
+      </w:r>
+      <w:proofErr w:type="spellEnd"/>
+      <w:r>
+        <w:t xml:space="preserve">, PostgreSQL and </w:t>
+      </w:r>
+      <w:proofErr w:type="spellStart"/>
+      <w:r>
+        <w:t>Redis</w:t>
+      </w:r>
+      <w:proofErr w:type="spellEnd"/>
+      <w:r>
+        <w:t>.</w:t>
       </w:r>
     </w:p>
     <w:p>
@@ -557,13 +969,15 @@
         <w:jc w:val="both"/>
       </w:pPr>
       <w:r>
-        <w:t>U</w:t>
-      </w:r>
-      <w:r>
-        <w:t>sing various software development techniques such as Test</w:t>
-      </w:r>
-      <w:r>
-        <w:t xml:space="preserve"> Driven Development and Agile SAFE.</w:t>
+        <w:t xml:space="preserve">Using various software development techniques such as </w:t>
+      </w:r>
+      <w:proofErr w:type="gramStart"/>
+      <w:r>
+        <w:t>Test Driven</w:t>
+      </w:r>
+      <w:proofErr w:type="gramEnd"/>
+      <w:r>
+        <w:t xml:space="preserve"> Development and a number of Agile methodologies.</w:t>
       </w:r>
     </w:p>
     <w:p>
@@ -577,30 +991,28 @@
         <w:jc w:val="both"/>
       </w:pPr>
       <w:r>
-        <w:t>P</w:t>
-      </w:r>
-      <w:bookmarkStart w:id="0" w:name="_GoBack"/>
-      <w:bookmarkEnd w:id="0"/>
-      <w:r>
-        <w:t>rior to my current role, I was</w:t>
-      </w:r>
-      <w:r>
-        <w:t xml:space="preserve"> a full stack developer writing in Java, using Spring Boot</w:t>
-      </w:r>
-      <w:r>
-        <w:t xml:space="preserve"> with Gradle</w:t>
-      </w:r>
-      <w:r>
-        <w:t xml:space="preserve"> and AngularJS</w:t>
-      </w:r>
-      <w:r>
-        <w:t xml:space="preserve"> to create a mobile app</w:t>
-      </w:r>
-      <w:r>
-        <w:t xml:space="preserve">. </w:t>
-      </w:r>
-      <w:r>
-        <w:t>The project used TDD and pair programming. Jenkins was also used for Continuous Integration and GitHub for version control.</w:t>
+        <w:t xml:space="preserve">I also spent some time on a project as a full stack developer writing in Java, using Spring Boot with </w:t>
+      </w:r>
+      <w:proofErr w:type="spellStart"/>
+      <w:r>
+        <w:t>Gradle</w:t>
+      </w:r>
+      <w:proofErr w:type="spellEnd"/>
+      <w:r>
+        <w:t xml:space="preserve"> and AngularJS to create a mobile app. The project also used TDD and pair programming.</w:t>
+      </w:r>
+    </w:p>
+    <w:p>
+      <w:pPr>
+        <w:pStyle w:val="ListParagraph"/>
+        <w:numPr>
+          <w:ilvl w:val="0"/>
+          <w:numId w:val="1"/>
+        </w:numPr>
+        <w:spacing w:after="0" w:line="240" w:lineRule="auto"/>
+      </w:pPr>
+      <w:r>
+        <w:t>Responsibilities for each project have included developing user stories, fixing defects and code reviewing.</w:t>
       </w:r>
     </w:p>
     <w:p>
@@ -614,32 +1026,19 @@
         <w:jc w:val="both"/>
       </w:pPr>
       <w:r>
-        <w:t>I also worked</w:t>
-      </w:r>
-      <w:r>
-        <w:t xml:space="preserve"> on a project taking the role of a Java developer for a large e</w:t>
-      </w:r>
-      <w:r>
-        <w:t>xternal client in the insurance industry. This was</w:t>
-      </w:r>
-      <w:r>
-        <w:t xml:space="preserve"> using the Spring MVC framework. </w:t>
-      </w:r>
-      <w:r>
-        <w:t xml:space="preserve">This was carried out using the </w:t>
-      </w:r>
-      <w:r>
-        <w:t>Scrum</w:t>
-      </w:r>
-      <w:r>
-        <w:t xml:space="preserve"> framework</w:t>
-      </w:r>
-      <w:r>
-        <w:t xml:space="preserve">. </w:t>
-      </w:r>
-      <w:r>
-        <w:rPr>
-          <w:rFonts w:ascii="MS Gothic" w:eastAsia="MS Gothic" w:hAnsi="MS Gothic" w:cs="MS Gothic" w:hint="eastAsia"/>
+        <w:t xml:space="preserve">Carried out a short cognitive side project for a PoC. I created a back-end using Node.js and Express to link a mobile app with IBM’s Watson Conversation web service and a </w:t>
+      </w:r>
+      <w:proofErr w:type="spellStart"/>
+      <w:r>
+        <w:t>Cloudant</w:t>
+      </w:r>
+      <w:proofErr w:type="spellEnd"/>
+      <w:r>
+        <w:t xml:space="preserve"> NoSQL database.</w:t>
+      </w:r>
+      <w:r>
+        <w:rPr>
+          <w:rFonts w:hint="eastAsia"/>
         </w:rPr>
         <w:t>  </w:t>
@@ -656,16 +1055,7 @@
         <w:jc w:val="both"/>
       </w:pPr>
       <w:r>
-        <w:t>Responsibilities</w:t>
-      </w:r>
-      <w:r>
-        <w:t xml:space="preserve"> for each project have included </w:t>
-      </w:r>
-      <w:r>
-        <w:t>developing user stories, fix</w:t>
-      </w:r>
-      <w:r>
-        <w:t>ing defects and code reviewing.</w:t>
+        <w:t>I undertook several training courses, both technical and non-technical, including MEAN Stack, Core Java, Java Spring and an Agile DevOps Workshop.</w:t>
       </w:r>
     </w:p>
     <w:p>
@@ -679,27 +1069,23 @@
         <w:jc w:val="both"/>
       </w:pPr>
       <w:r>
-        <w:t xml:space="preserve">Carried out a short cognitive </w:t>
-      </w:r>
-      <w:r>
-        <w:t xml:space="preserve">side </w:t>
-      </w:r>
-      <w:r>
-        <w:t xml:space="preserve">project for a </w:t>
+        <w:t xml:space="preserve">I was part of the </w:t>
       </w:r>
       <w:proofErr w:type="spellStart"/>
       <w:r>
-        <w:t>PoC</w:t>
+        <w:t>Blockchain</w:t>
       </w:r>
       <w:proofErr w:type="spellEnd"/>
       <w:r>
-        <w:t xml:space="preserve">. I created a back-end using </w:t>
-      </w:r>
-      <w:r>
-        <w:t>Node.js and Express to link a mobile app with IBM’s Watson Conversation web serv</w:t>
-      </w:r>
-      <w:r>
-        <w:t>ice and a Cloudant NoSQL database.</w:t>
+        <w:t xml:space="preserve"> Practice Area, this involves carrying out training and gaining the IBM </w:t>
+      </w:r>
+      <w:proofErr w:type="spellStart"/>
+      <w:r>
+        <w:t>Blockchain</w:t>
+      </w:r>
+      <w:proofErr w:type="spellEnd"/>
+      <w:r>
+        <w:t xml:space="preserve"> Essentials for Developers certification.  </w:t>
       </w:r>
     </w:p>
     <w:p>
@@ -713,31 +1099,96 @@
         <w:jc w:val="both"/>
       </w:pPr>
       <w:r>
-        <w:t>I h</w:t>
-      </w:r>
-      <w:r>
-        <w:t xml:space="preserve">ave </w:t>
-      </w:r>
-      <w:r>
-        <w:t>undertaken</w:t>
-      </w:r>
-      <w:r>
-        <w:t xml:space="preserve"> several training courses, both technical an</w:t>
-      </w:r>
-      <w:r>
-        <w:t xml:space="preserve">d non-technical, including MEAN </w:t>
-      </w:r>
-      <w:r>
-        <w:t>St</w:t>
-      </w:r>
-      <w:r>
-        <w:t>ack, Core Java, Java Spring and an</w:t>
-      </w:r>
-      <w:r>
-        <w:t xml:space="preserve"> </w:t>
-      </w:r>
-      <w:r>
-        <w:t>Agile DevOps Workshop.</w:t>
+        <w:t>I also passed the Oracle Certified Java Associate certification during my time at the company.</w:t>
+      </w:r>
+    </w:p>
+    <w:p>
+      <w:pPr>
+        <w:pStyle w:val="ListParagraph"/>
+        <w:spacing w:after="0" w:line="240" w:lineRule="auto"/>
+      </w:pPr>
+    </w:p>
+    <w:p>
+      <w:pPr>
+        <w:spacing w:line="240" w:lineRule="auto"/>
+        <w:outlineLvl w:val="0"/>
+        <w:rPr>
+          <w:b/>
+          <w:u w:val="single"/>
+        </w:rPr>
+      </w:pPr>
+    </w:p>
+    <w:p>
+      <w:pPr>
+        <w:spacing w:line="240" w:lineRule="auto"/>
+        <w:outlineLvl w:val="0"/>
+        <w:rPr>
+          <w:b/>
+          <w:u w:val="single"/>
+        </w:rPr>
+      </w:pPr>
+      <w:r>
+        <w:rPr>
+          <w:b/>
+          <w:u w:val="single"/>
+        </w:rPr>
+        <w:lastRenderedPageBreak/>
+        <w:t xml:space="preserve">May 2012-September 2012; </w:t>
+      </w:r>
+      <w:r>
+        <w:rPr>
+          <w:b/>
+          <w:u w:val="single"/>
+        </w:rPr>
+        <w:t>June 2013-August 2014</w:t>
+      </w:r>
+      <w:r>
+        <w:rPr>
+          <w:b/>
+          <w:u w:val="single"/>
+        </w:rPr>
+        <w:t xml:space="preserve"> – Motor Design Ltd</w:t>
+      </w:r>
+      <w:r>
+        <w:rPr>
+          <w:b/>
+          <w:u w:val="single"/>
+        </w:rPr>
+        <w:t>, Software Developer</w:t>
+      </w:r>
+      <w:r>
+        <w:rPr>
+          <w:b/>
+          <w:u w:val="single"/>
+        </w:rPr>
+        <w:t>:</w:t>
+      </w:r>
+    </w:p>
+    <w:p>
+      <w:pPr>
+        <w:spacing w:line="240" w:lineRule="auto"/>
+        <w:jc w:val="both"/>
+      </w:pPr>
+      <w:r>
+        <w:t xml:space="preserve">Motor Design Ltd is a company that produces </w:t>
+      </w:r>
+      <w:r>
+        <w:t>Motor-CAD</w:t>
+      </w:r>
+      <w:r>
+        <w:t xml:space="preserve">, a </w:t>
+      </w:r>
+      <w:r>
+        <w:t>thermal analysis</w:t>
+      </w:r>
+      <w:r>
+        <w:t xml:space="preserve"> software</w:t>
+      </w:r>
+      <w:r>
+        <w:t xml:space="preserve"> package </w:t>
+      </w:r>
+      <w:r>
+        <w:t>for electric motors and generators. I carried out an industrial placement year as part of my degree and was subsequently nominated by them for the Placement Student of the Year award.</w:t>
       </w:r>
     </w:p>
     <w:p>
@@ -751,16 +1202,7 @@
         <w:jc w:val="both"/>
       </w:pPr>
       <w:r>
-        <w:t>I am p</w:t>
-      </w:r>
-      <w:r>
-        <w:t>art of the Blockchain Practic</w:t>
-      </w:r>
-      <w:r>
-        <w:t>e Area, this involves carrying out training and gaining the IBM Blockchain Essentials for Developers</w:t>
-      </w:r>
-      <w:r>
-        <w:t xml:space="preserve"> certification.</w:t>
+        <w:t>Learned and utilised advanced skills programming in Object Pascal using Delphi XE2, creating various features for a software package by interpreting physics and mathematical equations.</w:t>
       </w:r>
     </w:p>
     <w:p>
@@ -774,98 +1216,13 @@
         <w:jc w:val="both"/>
       </w:pPr>
       <w:r>
-        <w:t>I have taken and passed the Oracle Certified Java Associate certification and p</w:t>
-      </w:r>
-      <w:r>
-        <w:t xml:space="preserve">lan to take the next </w:t>
-      </w:r>
-      <w:r>
-        <w:t xml:space="preserve">level, Oracle Certified Java Programmer certification within the next quarter. </w:t>
-      </w:r>
-      <w:r>
-        <w:rPr>
-          <w:rFonts w:ascii="MS Mincho" w:eastAsia="MS Mincho" w:hAnsi="MS Mincho" w:cs="MS Mincho"/>
-        </w:rPr>
-        <w:t> -</w:t>
-      </w:r>
-    </w:p>
-    <w:p>
-      <w:pPr>
-        <w:pStyle w:val="ListParagraph"/>
-        <w:spacing w:after="0" w:line="240" w:lineRule="auto"/>
-      </w:pPr>
-    </w:p>
-    <w:p>
-      <w:pPr>
-        <w:spacing w:line="240" w:lineRule="auto"/>
-        <w:outlineLvl w:val="0"/>
-        <w:rPr>
-          <w:b/>
-          <w:u w:val="single"/>
-        </w:rPr>
-      </w:pPr>
-      <w:r>
-        <w:rPr>
-          <w:b/>
-          <w:u w:val="single"/>
-        </w:rPr>
-        <w:t xml:space="preserve">May 2012-September 2012; </w:t>
-      </w:r>
-      <w:r>
-        <w:rPr>
-          <w:b/>
-          <w:u w:val="single"/>
-        </w:rPr>
-        <w:t>June 2013-August 2014</w:t>
-      </w:r>
-      <w:r>
-        <w:rPr>
-          <w:b/>
-          <w:u w:val="single"/>
-        </w:rPr>
-        <w:t xml:space="preserve"> – Motor Design Ltd</w:t>
-      </w:r>
-      <w:r>
-        <w:rPr>
-          <w:b/>
-          <w:u w:val="single"/>
-        </w:rPr>
-        <w:t>, Software Developer</w:t>
-      </w:r>
-      <w:r>
-        <w:rPr>
-          <w:b/>
-          <w:u w:val="single"/>
-        </w:rPr>
-        <w:t>:</w:t>
-      </w:r>
-    </w:p>
-    <w:p>
-      <w:pPr>
-        <w:spacing w:line="240" w:lineRule="auto"/>
-        <w:jc w:val="both"/>
-      </w:pPr>
-      <w:r>
-        <w:t xml:space="preserve">Motor Design Ltd is a company that produces </w:t>
+        <w:t xml:space="preserve">Created conductor placement and magnetic winding design tools for </w:t>
       </w:r>
       <w:r>
         <w:t>Motor-CAD</w:t>
       </w:r>
       <w:r>
-        <w:t xml:space="preserve">, a </w:t>
-      </w:r>
-      <w:r>
-        <w:t>thermal analysis</w:t>
-      </w:r>
-      <w:r>
-        <w:t xml:space="preserve"> software</w:t>
-      </w:r>
-      <w:r>
-        <w:t xml:space="preserve"> package </w:t>
-      </w:r>
-      <w:r>
-        <w:t>for electric motors and generators. I carried out an industrial placement year as part of my degree and was subsequently nominated by them for the Placement Student of the Year award.</w:t>
+        <w:t xml:space="preserve">. </w:t>
       </w:r>
     </w:p>
     <w:p>
@@ -879,7 +1236,7 @@
         <w:jc w:val="both"/>
       </w:pPr>
       <w:r>
-        <w:t>Learned and utilised advanced skills programming in Object Pascal using Delphi XE2, creating various features for a software package by interpreting physics and mathematical equations.</w:t>
+        <w:t>Produced an interactive editor for solver circuit design also for Motor-CAD.</w:t>
       </w:r>
     </w:p>
     <w:p>
@@ -893,13 +1250,7 @@
         <w:jc w:val="both"/>
       </w:pPr>
       <w:r>
-        <w:t xml:space="preserve">Created conductor placement and magnetic winding design tools for </w:t>
-      </w:r>
-      <w:r>
-        <w:t>Motor-CAD</w:t>
-      </w:r>
-      <w:r>
-        <w:t xml:space="preserve">. </w:t>
+        <w:t>Implemented functionality for Motor-CAD to check for updates using a PHP script I created on the company website.</w:t>
       </w:r>
     </w:p>
     <w:p>
@@ -913,34 +1264,6 @@
         <w:jc w:val="both"/>
       </w:pPr>
       <w:r>
-        <w:t>Produced an interactive editor for solver circuit design also for Motor-CAD.</w:t>
-      </w:r>
-    </w:p>
-    <w:p>
-      <w:pPr>
-        <w:pStyle w:val="ListParagraph"/>
-        <w:numPr>
-          <w:ilvl w:val="0"/>
-          <w:numId w:val="1"/>
-        </w:numPr>
-        <w:spacing w:line="240" w:lineRule="auto"/>
-        <w:jc w:val="both"/>
-      </w:pPr>
-      <w:r>
-        <w:t>Implemented functionality for Motor-CAD to check for updates using a PHP script I created on the company website.</w:t>
-      </w:r>
-    </w:p>
-    <w:p>
-      <w:pPr>
-        <w:pStyle w:val="ListParagraph"/>
-        <w:numPr>
-          <w:ilvl w:val="0"/>
-          <w:numId w:val="1"/>
-        </w:numPr>
-        <w:spacing w:line="240" w:lineRule="auto"/>
-        <w:jc w:val="both"/>
-      </w:pPr>
-      <w:r>
         <w:t>Greatly developed my analytical skills and programming ability, as well as encouraging working using my own initiative.</w:t>
       </w:r>
     </w:p>
@@ -962,7 +1285,6 @@
           <w:szCs w:val="24"/>
           <w:u w:val="single"/>
         </w:rPr>
-        <w:lastRenderedPageBreak/>
         <w:t>Education</w:t>
       </w:r>
     </w:p>
@@ -1525,156 +1847,72 @@
           <w:szCs w:val="24"/>
           <w:u w:val="single"/>
         </w:rPr>
-        <w:t>Shrewsbury Sixth Form College, Shrewsbury:</w:t>
-      </w:r>
-    </w:p>
-    <w:p>
-      <w:pPr>
-        <w:spacing w:line="240" w:lineRule="auto"/>
+        <w:t>Shrewsbury Sixth Form College, Shrewsbury</w:t>
+      </w:r>
+      <w:r>
         <w:rPr>
           <w:sz w:val="24"/>
           <w:szCs w:val="24"/>
-        </w:rPr>
-      </w:pPr>
+          <w:u w:val="single"/>
+        </w:rPr>
+        <w:t xml:space="preserve"> - </w:t>
+      </w:r>
       <w:r>
         <w:rPr>
           <w:sz w:val="24"/>
           <w:szCs w:val="24"/>
-        </w:rPr>
-        <w:t>2</w:t>
+          <w:u w:val="single"/>
+        </w:rPr>
+        <w:t>A-Levels: Computing, Mathematics, Physics</w:t>
       </w:r>
       <w:r>
         <w:rPr>
           <w:sz w:val="24"/>
           <w:szCs w:val="24"/>
-        </w:rPr>
-        <w:t>009-2011 – A-Levels:</w:t>
-      </w:r>
-      <w:r>
+          <w:u w:val="single"/>
+        </w:rPr>
+        <w:t>:</w:t>
+      </w:r>
+      <w:r>
+        <w:tab/>
+      </w:r>
+      <w:r>
+        <w:tab/>
+      </w:r>
+    </w:p>
+    <w:p>
+      <w:pPr>
+        <w:spacing w:line="240" w:lineRule="auto"/>
+        <w:outlineLvl w:val="0"/>
         <w:rPr>
           <w:sz w:val="24"/>
           <w:szCs w:val="24"/>
-        </w:rPr>
-        <w:tab/>
-      </w:r>
+          <w:u w:val="single"/>
+        </w:rPr>
+      </w:pPr>
       <w:r>
         <w:rPr>
           <w:sz w:val="24"/>
           <w:szCs w:val="24"/>
-        </w:rPr>
-        <w:tab/>
+          <w:u w:val="single"/>
+        </w:rPr>
+        <w:t>Lakelands School, Sports and Languages College</w:t>
       </w:r>
       <w:r>
         <w:rPr>
           <w:sz w:val="24"/>
           <w:szCs w:val="24"/>
-        </w:rPr>
-        <w:tab/>
-      </w:r>
-      <w:r>
-        <w:t xml:space="preserve">Computing, </w:t>
-      </w:r>
-      <w:r>
-        <w:t>Mathematics</w:t>
-      </w:r>
-      <w:r>
-        <w:t xml:space="preserve">, </w:t>
-      </w:r>
-      <w:r>
-        <w:t>Physics</w:t>
-      </w:r>
-      <w:r>
-        <w:tab/>
-      </w:r>
-      <w:r>
-        <w:tab/>
-      </w:r>
-      <w:r>
-        <w:tab/>
-      </w:r>
-      <w:r>
-        <w:tab/>
-      </w:r>
-    </w:p>
-    <w:p>
-      <w:pPr>
-        <w:spacing w:line="240" w:lineRule="auto"/>
-        <w:outlineLvl w:val="0"/>
+          <w:u w:val="single"/>
+        </w:rPr>
+        <w:t xml:space="preserve"> - </w:t>
+      </w:r>
+      <w:r>
         <w:rPr>
           <w:sz w:val="24"/>
           <w:szCs w:val="24"/>
           <w:u w:val="single"/>
         </w:rPr>
-      </w:pPr>
-      <w:r>
-        <w:rPr>
-          <w:sz w:val="24"/>
-          <w:szCs w:val="24"/>
-          <w:u w:val="single"/>
-        </w:rPr>
-        <w:t>Lakelands School, Sports and Languages College:</w:t>
-      </w:r>
-    </w:p>
-    <w:p>
-      <w:pPr>
-        <w:spacing w:line="240" w:lineRule="auto"/>
-        <w:ind w:left="2880" w:hanging="2880"/>
-        <w:rPr>
-          <w:sz w:val="24"/>
-          <w:szCs w:val="24"/>
-        </w:rPr>
-      </w:pPr>
-      <w:r>
-        <w:rPr>
-          <w:sz w:val="24"/>
-          <w:szCs w:val="24"/>
-        </w:rPr>
-        <w:t>2004-2009 –</w:t>
-      </w:r>
-      <w:r>
-        <w:rPr>
-          <w:sz w:val="24"/>
-          <w:szCs w:val="24"/>
-        </w:rPr>
-        <w:t xml:space="preserve"> G</w:t>
-      </w:r>
-      <w:r>
-        <w:rPr>
-          <w:sz w:val="24"/>
-          <w:szCs w:val="24"/>
-        </w:rPr>
-        <w:t>C</w:t>
-      </w:r>
-      <w:r>
-        <w:rPr>
-          <w:sz w:val="24"/>
-          <w:szCs w:val="24"/>
-        </w:rPr>
-        <w:t>S</w:t>
-      </w:r>
-      <w:r>
-        <w:rPr>
-          <w:sz w:val="24"/>
-          <w:szCs w:val="24"/>
-        </w:rPr>
-        <w:t>Es:</w:t>
-      </w:r>
-      <w:r>
-        <w:rPr>
-          <w:sz w:val="24"/>
-          <w:szCs w:val="24"/>
-        </w:rPr>
-        <w:tab/>
-      </w:r>
-      <w:r>
-        <w:rPr>
-          <w:sz w:val="24"/>
-          <w:szCs w:val="24"/>
-        </w:rPr>
-        <w:tab/>
-      </w:r>
-      <w:r>
-        <w:t>9 GCSEs grade A-C, including Mathematics, English and Science.</w:t>
+        <w:t>9 GCSEs grade A-C</w:t>
       </w:r>
     </w:p>
     <w:p>
@@ -1695,7 +1933,16 @@
           <w:szCs w:val="24"/>
           <w:u w:val="single"/>
         </w:rPr>
-        <w:t xml:space="preserve">Relevant </w:t>
+        <w:t>Personal</w:t>
+      </w:r>
+      <w:r>
+        <w:rPr>
+          <w:b/>
+          <w:sz w:val="24"/>
+          <w:szCs w:val="24"/>
+          <w:u w:val="single"/>
+        </w:rPr>
+        <w:t xml:space="preserve"> </w:t>
       </w:r>
       <w:r>
         <w:rPr>
@@ -1718,26 +1965,6 @@
         <w:jc w:val="both"/>
       </w:pPr>
       <w:r>
-        <w:t>Created various applications</w:t>
-      </w:r>
-      <w:r>
-        <w:t xml:space="preserve"> whilst at University</w:t>
-      </w:r>
-      <w:r>
-        <w:t xml:space="preserve"> using C++ including a 3D game engine from scratch.</w:t>
-      </w:r>
-    </w:p>
-    <w:p>
-      <w:pPr>
-        <w:pStyle w:val="ListParagraph"/>
-        <w:numPr>
-          <w:ilvl w:val="0"/>
-          <w:numId w:val="7"/>
-        </w:numPr>
-        <w:spacing w:line="240" w:lineRule="auto"/>
-        <w:jc w:val="both"/>
-      </w:pPr>
-      <w:r>
         <w:t>A</w:t>
       </w:r>
       <w:r>
@@ -1759,7 +1986,15 @@
         <w:t>CSS, PHP, MySQL and JavaScript</w:t>
       </w:r>
       <w:r>
-        <w:t xml:space="preserve"> with some APIs rewritten in Kotlin using Spring Boot</w:t>
+        <w:t xml:space="preserve"> with some APIs rewritten in </w:t>
+      </w:r>
+      <w:proofErr w:type="spellStart"/>
+      <w:r>
+        <w:t>Kotlin</w:t>
+      </w:r>
+      <w:proofErr w:type="spellEnd"/>
+      <w:r>
+        <w:t xml:space="preserve"> using Spring Boot</w:t>
       </w:r>
       <w:r>
         <w:t>.</w:t>
@@ -1773,9 +2008,11 @@
       <w:r>
         <w:t xml:space="preserve"> The website is hosted using </w:t>
       </w:r>
+      <w:proofErr w:type="spellStart"/>
       <w:r>
         <w:t>Heroku</w:t>
       </w:r>
+      <w:proofErr w:type="spellEnd"/>
       <w:r>
         <w:t xml:space="preserve"> and the MySQL database is hosted using AWS Relational Database Service.</w:t>
       </w:r>
@@ -1805,55 +2042,97 @@
         <w:jc w:val="both"/>
       </w:pPr>
       <w:r>
-        <w:t>Redeveloped</w:t>
+        <w:t xml:space="preserve">A </w:t>
+      </w:r>
+      <w:r>
+        <w:t xml:space="preserve">World Cup 2018 Predictor app in the Ionic Framework, with back-end APIs written in </w:t>
+      </w:r>
+      <w:proofErr w:type="spellStart"/>
+      <w:r>
+        <w:t>Kotlin</w:t>
+      </w:r>
+      <w:proofErr w:type="spellEnd"/>
+      <w:r>
+        <w:t xml:space="preserve"> using Spring Boot. The intention of the app is for</w:t>
+      </w:r>
+      <w:r>
+        <w:t xml:space="preserve"> users to compete against friends by pred</w:t>
+      </w:r>
+      <w:r>
+        <w:t>icting football scores for the 2018 World Cup. Up to date fixtures and results are fetched from an external API.</w:t>
+      </w:r>
+      <w:r>
+        <w:t xml:space="preserve"> The back-end of the app</w:t>
+      </w:r>
+      <w:r>
+        <w:t xml:space="preserve"> was written entirely using TDD and</w:t>
+      </w:r>
+      <w:r>
+        <w:t xml:space="preserve"> is hoste</w:t>
+      </w:r>
+      <w:r>
+        <w:t xml:space="preserve">d on </w:t>
+      </w:r>
+      <w:proofErr w:type="spellStart"/>
+      <w:r>
+        <w:t>Heroku</w:t>
+      </w:r>
+      <w:proofErr w:type="spellEnd"/>
+      <w:r>
+        <w:t xml:space="preserve">. </w:t>
+      </w:r>
+      <w:r>
+        <w:t xml:space="preserve">The app uses adverts to generate revenue provided by Google's </w:t>
+      </w:r>
+      <w:proofErr w:type="spellStart"/>
+      <w:r>
+        <w:t>Admob</w:t>
+      </w:r>
+      <w:proofErr w:type="spellEnd"/>
+      <w:r>
+        <w:t xml:space="preserve"> service. </w:t>
+      </w:r>
+      <w:r>
+        <w:t>The app</w:t>
+      </w:r>
+      <w:r>
+        <w:t xml:space="preserve"> was released to the Apple </w:t>
+      </w:r>
+      <w:r>
+        <w:t>App Store and Google Play Store.</w:t>
       </w:r>
       <w:r>
         <w:t xml:space="preserve"> </w:t>
       </w:r>
       <w:r>
-        <w:t>the</w:t>
-      </w:r>
-      <w:r>
-        <w:t xml:space="preserve"> mobile </w:t>
-      </w:r>
-      <w:r>
-        <w:t>game</w:t>
-      </w:r>
-      <w:r>
-        <w:t xml:space="preserve"> I </w:t>
-      </w:r>
-      <w:r>
-        <w:t xml:space="preserve">originally </w:t>
-      </w:r>
-      <w:r>
-        <w:t>created</w:t>
-      </w:r>
-      <w:r>
-        <w:t xml:space="preserve"> at University,</w:t>
-      </w:r>
-      <w:r>
-        <w:t xml:space="preserve"> “Monster Attack” from scratch. This is now written using Java</w:t>
-      </w:r>
-      <w:r>
-        <w:t xml:space="preserve"> 8</w:t>
-      </w:r>
-      <w:r>
-        <w:t xml:space="preserve"> and </w:t>
-      </w:r>
-      <w:r>
-        <w:t>is</w:t>
-      </w:r>
-      <w:r>
-        <w:t xml:space="preserve"> fully</w:t>
-      </w:r>
-      <w:r>
-        <w:t xml:space="preserve"> </w:t>
-      </w:r>
-      <w:r>
-        <w:t>unit tested</w:t>
-      </w:r>
-      <w:r>
-        <w:t>. I plan to release this to the Google Play Store in the near future.</w:t>
+        <w:t xml:space="preserve">I decided to take this app down from the app stores </w:t>
+      </w:r>
+      <w:r>
+        <w:t>once</w:t>
+      </w:r>
+      <w:r>
+        <w:t xml:space="preserve"> the World Cup finished</w:t>
+      </w:r>
+      <w:r>
+        <w:t xml:space="preserve"> though</w:t>
+      </w:r>
+      <w:r>
+        <w:t>,</w:t>
+      </w:r>
+      <w:r>
+        <w:t xml:space="preserve"> with a</w:t>
+      </w:r>
+      <w:r>
+        <w:t xml:space="preserve"> final user count </w:t>
+      </w:r>
+      <w:r>
+        <w:t>of</w:t>
+      </w:r>
+      <w:r>
+        <w:t xml:space="preserve"> 6812</w:t>
+      </w:r>
+      <w:r>
+        <w:t>.</w:t>
       </w:r>
     </w:p>
     <w:p>
@@ -1867,81 +2146,77 @@
         <w:jc w:val="both"/>
       </w:pPr>
       <w:r>
-        <w:t xml:space="preserve">A </w:t>
-      </w:r>
-      <w:r>
-        <w:t>World Cup 2018 Predictor app in the Ionic Framework, with back-end APIs written in Kotlin using Spring Boot. The intention of the app is for</w:t>
-      </w:r>
-      <w:r>
-        <w:t xml:space="preserve"> users to compete against friends by pred</w:t>
-      </w:r>
-      <w:r>
-        <w:t>icting football scores for the 2018 World Cup. Up to date fixtures and results are fetched from an external API.</w:t>
-      </w:r>
-      <w:r>
-        <w:t xml:space="preserve"> The back-end of the app</w:t>
-      </w:r>
-      <w:r>
-        <w:t xml:space="preserve"> was written entirely using TDD and</w:t>
-      </w:r>
-      <w:r>
-        <w:t xml:space="preserve"> is hoste</w:t>
-      </w:r>
-      <w:r>
-        <w:t xml:space="preserve">d on Heroku. </w:t>
-      </w:r>
-      <w:r>
-        <w:t xml:space="preserve">The app uses adverts to generate revenue provided by Google's </w:t>
+        <w:t xml:space="preserve">A Premier League </w:t>
+      </w:r>
+      <w:r>
+        <w:t xml:space="preserve">Predictor app </w:t>
+      </w:r>
+      <w:r>
+        <w:t>extended from</w:t>
+      </w:r>
+      <w:r>
+        <w:t xml:space="preserve"> the World Cup Predictor</w:t>
+      </w:r>
+      <w:r>
+        <w:t xml:space="preserve">. </w:t>
+      </w:r>
+      <w:r>
+        <w:t>This</w:t>
+      </w:r>
+      <w:r>
+        <w:t xml:space="preserve"> is </w:t>
+      </w:r>
+      <w:r>
+        <w:t>also used to</w:t>
+      </w:r>
+      <w:r>
+        <w:t xml:space="preserve"> compete against friends by pred</w:t>
+      </w:r>
+      <w:r>
+        <w:t>icting scores for the 18/19 Premier League</w:t>
+      </w:r>
+      <w:r>
+        <w:t xml:space="preserve">. </w:t>
+      </w:r>
+      <w:r>
+        <w:t>This app contains a lot of new features, such as live match scores and commentary</w:t>
+      </w:r>
+      <w:r>
+        <w:t>.</w:t>
+      </w:r>
+      <w:r>
+        <w:t xml:space="preserve"> The back-end </w:t>
+      </w:r>
+      <w:r>
+        <w:t xml:space="preserve">is now written as polyglot </w:t>
       </w:r>
       <w:proofErr w:type="spellStart"/>
       <w:r>
+        <w:t>microservices</w:t>
+      </w:r>
+      <w:proofErr w:type="spellEnd"/>
+      <w:r>
+        <w:t xml:space="preserve"> and hosted using Kubernetes</w:t>
+      </w:r>
+      <w:r>
+        <w:t>. T</w:t>
+      </w:r>
+      <w:r>
+        <w:t xml:space="preserve">his </w:t>
+      </w:r>
+      <w:r>
+        <w:t>is currently available on</w:t>
+      </w:r>
+      <w:r>
+        <w:t xml:space="preserve"> the Apple App Store. The app uses adverts to generate revenue provided by Google's </w:t>
+      </w:r>
+      <w:proofErr w:type="spellStart"/>
+      <w:r>
         <w:t>Admob</w:t>
       </w:r>
       <w:proofErr w:type="spellEnd"/>
       <w:r>
-        <w:t xml:space="preserve"> service. </w:t>
-      </w:r>
-      <w:r>
-        <w:t>The app</w:t>
-      </w:r>
-      <w:r>
-        <w:t xml:space="preserve"> was released to the Apple </w:t>
-      </w:r>
-      <w:r>
-        <w:t>App Store and Google Play Store.</w:t>
-      </w:r>
-      <w:r>
-        <w:t xml:space="preserve"> </w:t>
-      </w:r>
-      <w:r>
-        <w:t xml:space="preserve">I decided to take this app down from the app stores </w:t>
-      </w:r>
-      <w:r>
-        <w:t>once</w:t>
-      </w:r>
-      <w:r>
-        <w:t xml:space="preserve"> the World Cup finished</w:t>
-      </w:r>
-      <w:r>
-        <w:t xml:space="preserve"> though</w:t>
-      </w:r>
-      <w:r>
-        <w:t>,</w:t>
-      </w:r>
-      <w:r>
-        <w:t xml:space="preserve"> with a</w:t>
-      </w:r>
-      <w:r>
-        <w:t xml:space="preserve"> final user count </w:t>
-      </w:r>
-      <w:r>
-        <w:t>of</w:t>
-      </w:r>
-      <w:r>
-        <w:t xml:space="preserve"> 6812</w:t>
-      </w:r>
-      <w:r>
-        <w:t>.</w:t>
+        <w:t xml:space="preserve"> service.</w:t>
       </w:r>
     </w:p>
     <w:p>
@@ -1955,103 +2230,15 @@
         <w:jc w:val="both"/>
       </w:pPr>
       <w:r>
-        <w:t xml:space="preserve">A Premier League </w:t>
-      </w:r>
-      <w:r>
-        <w:t xml:space="preserve">Predictor app </w:t>
-      </w:r>
-      <w:r>
-        <w:t>extended from</w:t>
-      </w:r>
-      <w:r>
-        <w:t xml:space="preserve"> the World Cup Predictor</w:t>
-      </w:r>
-      <w:r>
-        <w:t xml:space="preserve">. </w:t>
-      </w:r>
-      <w:r>
-        <w:t>This</w:t>
-      </w:r>
-      <w:r>
-        <w:t xml:space="preserve"> is </w:t>
-      </w:r>
-      <w:r>
-        <w:t>also used to</w:t>
-      </w:r>
-      <w:r>
-        <w:t xml:space="preserve"> compete against friends by pred</w:t>
-      </w:r>
-      <w:r>
-        <w:t>icting scores for the 18/19 Premier League</w:t>
-      </w:r>
-      <w:r>
-        <w:t xml:space="preserve">. </w:t>
-      </w:r>
-      <w:r>
-        <w:t>This app contains a lot of new features, such as live match scores and commentary</w:t>
-      </w:r>
-      <w:r>
-        <w:t>.</w:t>
-      </w:r>
-      <w:r>
-        <w:t xml:space="preserve"> The back-end uses Spring Boot scheduler to update the matches from an external API and uses </w:t>
+        <w:t xml:space="preserve">A portfolio website built in Angular 6, with a small </w:t>
       </w:r>
       <w:proofErr w:type="spellStart"/>
       <w:r>
-        <w:t>websockets</w:t>
+        <w:t>serverless</w:t>
       </w:r>
       <w:proofErr w:type="spellEnd"/>
       <w:r>
-        <w:t xml:space="preserve"> to send the data to the mobile device.</w:t>
-      </w:r>
-      <w:r>
-        <w:t xml:space="preserve"> The back-end </w:t>
-      </w:r>
-      <w:r>
-        <w:t>is also</w:t>
-      </w:r>
-      <w:r>
-        <w:t xml:space="preserve"> written entirely using TDD and</w:t>
-      </w:r>
-      <w:r>
-        <w:t xml:space="preserve"> </w:t>
-      </w:r>
-      <w:r>
-        <w:t>hoste</w:t>
-      </w:r>
-      <w:r>
-        <w:t>d on Heroku. T</w:t>
-      </w:r>
-      <w:r>
-        <w:t xml:space="preserve">his </w:t>
-      </w:r>
-      <w:r>
-        <w:t>is currently available on</w:t>
-      </w:r>
-      <w:r>
-        <w:t xml:space="preserve"> the Apple App Store and Google Play Store. The app uses adverts to generate revenue provided by Google's </w:t>
-      </w:r>
-      <w:proofErr w:type="spellStart"/>
-      <w:r>
-        <w:t>Admob</w:t>
-      </w:r>
-      <w:proofErr w:type="spellEnd"/>
-      <w:r>
-        <w:t xml:space="preserve"> service.</w:t>
-      </w:r>
-    </w:p>
-    <w:p>
-      <w:pPr>
-        <w:pStyle w:val="ListParagraph"/>
-        <w:numPr>
-          <w:ilvl w:val="0"/>
-          <w:numId w:val="7"/>
-        </w:numPr>
-        <w:spacing w:line="240" w:lineRule="auto"/>
-        <w:jc w:val="both"/>
-      </w:pPr>
-      <w:r>
-        <w:t xml:space="preserve">A portfolio website built in Angular 6, with a small serverless back-end written in Go. The front-end is hosted on Firebase and the back-end on AWS Lambda. This can be found at </w:t>
+        <w:t xml:space="preserve"> back-end written in Go. The front-end is hosted on Firebase and the back-end on AWS Lambda. This can be found at </w:t>
       </w:r>
       <w:hyperlink r:id="rId12" w:history="1">
         <w:r>
@@ -2063,41 +2250,6 @@
       </w:hyperlink>
       <w:r>
         <w:t>, along with more details about my other projects.</w:t>
-      </w:r>
-    </w:p>
-    <w:p>
-      <w:pPr>
-        <w:spacing w:line="240" w:lineRule="auto"/>
-        <w:rPr>
-          <w:b/>
-          <w:sz w:val="24"/>
-          <w:szCs w:val="24"/>
-          <w:u w:val="single"/>
-        </w:rPr>
-      </w:pPr>
-      <w:r>
-        <w:rPr>
-          <w:b/>
-          <w:sz w:val="24"/>
-          <w:szCs w:val="24"/>
-          <w:u w:val="single"/>
-        </w:rPr>
-        <w:t>Interests and Hobbies</w:t>
-      </w:r>
-    </w:p>
-    <w:p>
-      <w:pPr>
-        <w:spacing w:after="0" w:line="240" w:lineRule="auto"/>
-        <w:jc w:val="both"/>
-      </w:pPr>
-      <w:r>
-        <w:t>My first passion is sport, particularly football and hockey. I support Liverpool Football Club and attend most of the</w:t>
-      </w:r>
-      <w:r>
-        <w:t>ir home matches</w:t>
-      </w:r>
-      <w:r>
-        <w:t>. I have played hockey for Oswestry Hockey Club, school, college and university. I was chosen to be captain for my secondary school, which helped develop my ability to work in a team and leadership skills. I follow the sport of Rugby League and I support the charity Rugby League Cares, which aims to help families or people who have been affected by rugby injuries.</w:t>
       </w:r>
     </w:p>
     <w:sectPr>
@@ -2111,7 +2263,7 @@
 </file>
 
 <file path=word/endnotes.xml><?xml version="1.0" encoding="utf-8"?>
-<w:endnotes xmlns:wpc="http://schemas.microsoft.com/office/word/2010/wordprocessingCanvas" xmlns:cx="http://schemas.microsoft.com/office/drawing/2014/chartex" xmlns:cx1="http://schemas.microsoft.com/office/drawing/2015/9/8/chartex" xmlns:cx2="http://schemas.microsoft.com/office/drawing/2015/10/21/chartex" xmlns:cx3="http://schemas.microsoft.com/office/drawing/2016/5/9/chartex" xmlns:cx4="http://schemas.microsoft.com/office/drawing/2016/5/10/chartex" xmlns:cx5="http://schemas.microsoft.com/office/drawing/2016/5/11/chartex" xmlns:cx6="http://schemas.microsoft.com/office/drawing/2016/5/12/chartex" xmlns:cx7="http://schemas.microsoft.com/office/drawing/2016/5/13/chartex" xmlns:cx8="http://schemas.microsoft.com/office/drawing/2016/5/14/chartex" xmlns:mc="http://schemas.openxmlformats.org/markup-compatibility/2006" xmlns:aink="http://schemas.microsoft.com/office/drawing/2016/ink" xmlns:am3d="http://schemas.microsoft.com/office/drawing/2017/model3d" xmlns:o="urn:schemas-microsoft-com:office:office" xmlns:r="http://schemas.openxmlformats.org/officeDocument/2006/relationships" xmlns:m="http://schemas.openxmlformats.org/officeDocument/2006/math" xmlns:v="urn:schemas-microsoft-com:vml" xmlns:wp14="http://schemas.microsoft.com/office/word/2010/wordprocessingDrawing" xmlns:wp="http://schemas.openxmlformats.org/drawingml/2006/wordprocessingDrawing" xmlns:w10="urn:schemas-microsoft-com:office:word" xmlns:w="http://schemas.openxmlformats.org/wordprocessingml/2006/main" xmlns:w14="http://schemas.microsoft.com/office/word/2010/wordml" xmlns:w15="http://schemas.microsoft.com/office/word/2012/wordml" xmlns:w16cid="http://schemas.microsoft.com/office/word/2016/wordml/cid" xmlns:w16se="http://schemas.microsoft.com/office/word/2015/wordml/symex" xmlns:wpg="http://schemas.microsoft.com/office/word/2010/wordprocessingGroup" xmlns:wpi="http://schemas.microsoft.com/office/word/2010/wordprocessingInk" xmlns:wne="http://schemas.microsoft.com/office/word/2006/wordml" xmlns:wps="http://schemas.microsoft.com/office/word/2010/wordprocessingShape" mc:Ignorable="w14 w15 w16se w16cid wp14">
+<w:endnotes xmlns:wpc="http://schemas.microsoft.com/office/word/2010/wordprocessingCanvas" xmlns:mo="http://schemas.microsoft.com/office/mac/office/2008/main" xmlns:mc="http://schemas.openxmlformats.org/markup-compatibility/2006" xmlns:mv="urn:schemas-microsoft-com:mac:vml" xmlns:o="urn:schemas-microsoft-com:office:office" xmlns:r="http://schemas.openxmlformats.org/officeDocument/2006/relationships" xmlns:m="http://schemas.openxmlformats.org/officeDocument/2006/math" xmlns:v="urn:schemas-microsoft-com:vml" xmlns:wp14="http://schemas.microsoft.com/office/word/2010/wordprocessingDrawing" xmlns:wp="http://schemas.openxmlformats.org/drawingml/2006/wordprocessingDrawing" xmlns:w10="urn:schemas-microsoft-com:office:word" xmlns:w="http://schemas.openxmlformats.org/wordprocessingml/2006/main" xmlns:w14="http://schemas.microsoft.com/office/word/2010/wordml" xmlns:w15="http://schemas.microsoft.com/office/word/2012/wordml" xmlns:wpg="http://schemas.microsoft.com/office/word/2010/wordprocessingGroup" xmlns:wpi="http://schemas.microsoft.com/office/word/2010/wordprocessingInk" xmlns:wne="http://schemas.microsoft.com/office/word/2006/wordml" xmlns:wps="http://schemas.microsoft.com/office/word/2010/wordprocessingShape" mc:Ignorable="w14 w15 wp14">
   <w:endnote w:type="separator" w:id="-1">
     <w:p>
       <w:pPr>
@@ -2136,7 +2288,7 @@
 </file>
 
 <file path=word/footnotes.xml><?xml version="1.0" encoding="utf-8"?>
-<w:footnotes xmlns:wpc="http://schemas.microsoft.com/office/word/2010/wordprocessingCanvas" xmlns:cx="http://schemas.microsoft.com/office/drawing/2014/chartex" xmlns:cx1="http://schemas.microsoft.com/office/drawing/2015/9/8/chartex" xmlns:cx2="http://schemas.microsoft.com/office/drawing/2015/10/21/chartex" xmlns:cx3="http://schemas.microsoft.com/office/drawing/2016/5/9/chartex" xmlns:cx4="http://schemas.microsoft.com/office/drawing/2016/5/10/chartex" xmlns:cx5="http://schemas.microsoft.com/office/drawing/2016/5/11/chartex" xmlns:cx6="http://schemas.microsoft.com/office/drawing/2016/5/12/chartex" xmlns:cx7="http://schemas.microsoft.com/office/drawing/2016/5/13/chartex" xmlns:cx8="http://schemas.microsoft.com/office/drawing/2016/5/14/chartex" xmlns:mc="http://schemas.openxmlformats.org/markup-compatibility/2006" xmlns:aink="http://schemas.microsoft.com/office/drawing/2016/ink" xmlns:am3d="http://schemas.microsoft.com/office/drawing/2017/model3d" xmlns:o="urn:schemas-microsoft-com:office:office" xmlns:r="http://schemas.openxmlformats.org/officeDocument/2006/relationships" xmlns:m="http://schemas.openxmlformats.org/officeDocument/2006/math" xmlns:v="urn:schemas-microsoft-com:vml" xmlns:wp14="http://schemas.microsoft.com/office/word/2010/wordprocessingDrawing" xmlns:wp="http://schemas.openxmlformats.org/drawingml/2006/wordprocessingDrawing" xmlns:w10="urn:schemas-microsoft-com:office:word" xmlns:w="http://schemas.openxmlformats.org/wordprocessingml/2006/main" xmlns:w14="http://schemas.microsoft.com/office/word/2010/wordml" xmlns:w15="http://schemas.microsoft.com/office/word/2012/wordml" xmlns:w16cid="http://schemas.microsoft.com/office/word/2016/wordml/cid" xmlns:w16se="http://schemas.microsoft.com/office/word/2015/wordml/symex" xmlns:wpg="http://schemas.microsoft.com/office/word/2010/wordprocessingGroup" xmlns:wpi="http://schemas.microsoft.com/office/word/2010/wordprocessingInk" xmlns:wne="http://schemas.microsoft.com/office/word/2006/wordml" xmlns:wps="http://schemas.microsoft.com/office/word/2010/wordprocessingShape" mc:Ignorable="w14 w15 w16se w16cid wp14">
+<w:footnotes xmlns:wpc="http://schemas.microsoft.com/office/word/2010/wordprocessingCanvas" xmlns:mo="http://schemas.microsoft.com/office/mac/office/2008/main" xmlns:mc="http://schemas.openxmlformats.org/markup-compatibility/2006" xmlns:mv="urn:schemas-microsoft-com:mac:vml" xmlns:o="urn:schemas-microsoft-com:office:office" xmlns:r="http://schemas.openxmlformats.org/officeDocument/2006/relationships" xmlns:m="http://schemas.openxmlformats.org/officeDocument/2006/math" xmlns:v="urn:schemas-microsoft-com:vml" xmlns:wp14="http://schemas.microsoft.com/office/word/2010/wordprocessingDrawing" xmlns:wp="http://schemas.openxmlformats.org/drawingml/2006/wordprocessingDrawing" xmlns:w10="urn:schemas-microsoft-com:office:word" xmlns:w="http://schemas.openxmlformats.org/wordprocessingml/2006/main" xmlns:w14="http://schemas.microsoft.com/office/word/2010/wordml" xmlns:w15="http://schemas.microsoft.com/office/word/2012/wordml" xmlns:wpg="http://schemas.microsoft.com/office/word/2010/wordprocessingGroup" xmlns:wpi="http://schemas.microsoft.com/office/word/2010/wordprocessingInk" xmlns:wne="http://schemas.microsoft.com/office/word/2006/wordml" xmlns:wps="http://schemas.microsoft.com/office/word/2010/wordprocessingShape" mc:Ignorable="w14 w15 wp14">
   <w:footnote w:type="separator" w:id="-1">
     <w:p>
       <w:pPr>
@@ -2161,8 +2313,8 @@
 </file>
 
 <file path=word/numbering.xml><?xml version="1.0" encoding="utf-8"?>
-<w:numbering xmlns:wpc="http://schemas.microsoft.com/office/word/2010/wordprocessingCanvas" xmlns:cx="http://schemas.microsoft.com/office/drawing/2014/chartex" xmlns:cx1="http://schemas.microsoft.com/office/drawing/2015/9/8/chartex" xmlns:cx2="http://schemas.microsoft.com/office/drawing/2015/10/21/chartex" xmlns:cx3="http://schemas.microsoft.com/office/drawing/2016/5/9/chartex" xmlns:cx4="http://schemas.microsoft.com/office/drawing/2016/5/10/chartex" xmlns:cx5="http://schemas.microsoft.com/office/drawing/2016/5/11/chartex" xmlns:cx6="http://schemas.microsoft.com/office/drawing/2016/5/12/chartex" xmlns:cx7="http://schemas.microsoft.com/office/drawing/2016/5/13/chartex" xmlns:cx8="http://schemas.microsoft.com/office/drawing/2016/5/14/chartex" xmlns:mc="http://schemas.openxmlformats.org/markup-compatibility/2006" xmlns:aink="http://schemas.microsoft.com/office/drawing/2016/ink" xmlns:am3d="http://schemas.microsoft.com/office/drawing/2017/model3d" xmlns:o="urn:schemas-microsoft-com:office:office" xmlns:r="http://schemas.openxmlformats.org/officeDocument/2006/relationships" xmlns:m="http://schemas.openxmlformats.org/officeDocument/2006/math" xmlns:v="urn:schemas-microsoft-com:vml" xmlns:wp14="http://schemas.microsoft.com/office/word/2010/wordprocessingDrawing" xmlns:wp="http://schemas.openxmlformats.org/drawingml/2006/wordprocessingDrawing" xmlns:w10="urn:schemas-microsoft-com:office:word" xmlns:w="http://schemas.openxmlformats.org/wordprocessingml/2006/main" xmlns:w14="http://schemas.microsoft.com/office/word/2010/wordml" xmlns:w15="http://schemas.microsoft.com/office/word/2012/wordml" xmlns:w16cid="http://schemas.microsoft.com/office/word/2016/wordml/cid" xmlns:w16se="http://schemas.microsoft.com/office/word/2015/wordml/symex" xmlns:wpg="http://schemas.microsoft.com/office/word/2010/wordprocessingGroup" xmlns:wpi="http://schemas.microsoft.com/office/word/2010/wordprocessingInk" xmlns:wne="http://schemas.microsoft.com/office/word/2006/wordml" xmlns:wps="http://schemas.microsoft.com/office/word/2010/wordprocessingShape" mc:Ignorable="w14 w15 w16se w16cid wp14">
-  <w:abstractNum w:abstractNumId="0" w15:restartNumberingAfterBreak="0">
+<w:numbering xmlns:wpc="http://schemas.microsoft.com/office/word/2010/wordprocessingCanvas" xmlns:mo="http://schemas.microsoft.com/office/mac/office/2008/main" xmlns:mc="http://schemas.openxmlformats.org/markup-compatibility/2006" xmlns:mv="urn:schemas-microsoft-com:mac:vml" xmlns:o="urn:schemas-microsoft-com:office:office" xmlns:r="http://schemas.openxmlformats.org/officeDocument/2006/relationships" xmlns:m="http://schemas.openxmlformats.org/officeDocument/2006/math" xmlns:v="urn:schemas-microsoft-com:vml" xmlns:wp14="http://schemas.microsoft.com/office/word/2010/wordprocessingDrawing" xmlns:wp="http://schemas.openxmlformats.org/drawingml/2006/wordprocessingDrawing" xmlns:w10="urn:schemas-microsoft-com:office:word" xmlns:w="http://schemas.openxmlformats.org/wordprocessingml/2006/main" xmlns:w14="http://schemas.microsoft.com/office/word/2010/wordml" xmlns:w15="http://schemas.microsoft.com/office/word/2012/wordml" xmlns:wpg="http://schemas.microsoft.com/office/word/2010/wordprocessingGroup" xmlns:wpi="http://schemas.microsoft.com/office/word/2010/wordprocessingInk" xmlns:wne="http://schemas.microsoft.com/office/word/2006/wordml" xmlns:wps="http://schemas.microsoft.com/office/word/2010/wordprocessingShape" mc:Ignorable="w14 w15 wp14">
+  <w:abstractNum w:abstractNumId="0">
     <w:nsid w:val="00000001"/>
     <w:multiLevelType w:val="hybridMultilevel"/>
     <w:tmpl w:val="00000001"/>
@@ -2216,7 +2368,7 @@
       <w:lvlJc w:val="left"/>
     </w:lvl>
   </w:abstractNum>
-  <w:abstractNum w:abstractNumId="1" w15:restartNumberingAfterBreak="0">
+  <w:abstractNum w:abstractNumId="1">
     <w:nsid w:val="0F0726DD"/>
     <w:multiLevelType w:val="hybridMultilevel"/>
     <w:tmpl w:val="3AD6A7F0"/>
@@ -2329,7 +2481,7 @@
       </w:rPr>
     </w:lvl>
   </w:abstractNum>
-  <w:abstractNum w:abstractNumId="2" w15:restartNumberingAfterBreak="0">
+  <w:abstractNum w:abstractNumId="2">
     <w:nsid w:val="1B3A4389"/>
     <w:multiLevelType w:val="hybridMultilevel"/>
     <w:tmpl w:val="41362B90"/>
@@ -2442,7 +2594,7 @@
       </w:rPr>
     </w:lvl>
   </w:abstractNum>
-  <w:abstractNum w:abstractNumId="3" w15:restartNumberingAfterBreak="0">
+  <w:abstractNum w:abstractNumId="3">
     <w:nsid w:val="1E1C3FE4"/>
     <w:multiLevelType w:val="hybridMultilevel"/>
     <w:tmpl w:val="833868DC"/>
@@ -2555,7 +2707,7 @@
       </w:rPr>
     </w:lvl>
   </w:abstractNum>
-  <w:abstractNum w:abstractNumId="4" w15:restartNumberingAfterBreak="0">
+  <w:abstractNum w:abstractNumId="4">
     <w:nsid w:val="22B249D0"/>
     <w:multiLevelType w:val="hybridMultilevel"/>
     <w:tmpl w:val="C7189BC8"/>
@@ -2668,7 +2820,7 @@
       </w:rPr>
     </w:lvl>
   </w:abstractNum>
-  <w:abstractNum w:abstractNumId="5" w15:restartNumberingAfterBreak="0">
+  <w:abstractNum w:abstractNumId="5">
     <w:nsid w:val="481630EE"/>
     <w:multiLevelType w:val="hybridMultilevel"/>
     <w:tmpl w:val="C684629A"/>
@@ -2781,7 +2933,7 @@
       </w:rPr>
     </w:lvl>
   </w:abstractNum>
-  <w:abstractNum w:abstractNumId="6" w15:restartNumberingAfterBreak="0">
+  <w:abstractNum w:abstractNumId="6">
     <w:nsid w:val="5D972FD6"/>
     <w:multiLevelType w:val="hybridMultilevel"/>
     <w:tmpl w:val="127C8DA4"/>
@@ -2894,7 +3046,7 @@
       </w:rPr>
     </w:lvl>
   </w:abstractNum>
-  <w:abstractNum w:abstractNumId="7" w15:restartNumberingAfterBreak="0">
+  <w:abstractNum w:abstractNumId="7">
     <w:nsid w:val="76667854"/>
     <w:multiLevelType w:val="hybridMultilevel"/>
     <w:tmpl w:val="B986E7A8"/>
@@ -3035,7 +3187,7 @@
 </file>
 
 <file path=word/styles.xml><?xml version="1.0" encoding="utf-8"?>
-<w:styles xmlns:mc="http://schemas.openxmlformats.org/markup-compatibility/2006" xmlns:r="http://schemas.openxmlformats.org/officeDocument/2006/relationships" xmlns:w="http://schemas.openxmlformats.org/wordprocessingml/2006/main" xmlns:w14="http://schemas.microsoft.com/office/word/2010/wordml" xmlns:w15="http://schemas.microsoft.com/office/word/2012/wordml" xmlns:w16cid="http://schemas.microsoft.com/office/word/2016/wordml/cid" xmlns:w16se="http://schemas.microsoft.com/office/word/2015/wordml/symex" mc:Ignorable="w14 w15 w16se w16cid">
+<w:styles xmlns:mc="http://schemas.openxmlformats.org/markup-compatibility/2006" xmlns:r="http://schemas.openxmlformats.org/officeDocument/2006/relationships" xmlns:w="http://schemas.openxmlformats.org/wordprocessingml/2006/main" xmlns:w14="http://schemas.microsoft.com/office/word/2010/wordml" xmlns:w15="http://schemas.microsoft.com/office/word/2012/wordml" mc:Ignorable="w14 w15">
   <w:docDefaults>
     <w:rPrDefault>
       <w:rPr>
@@ -3051,7 +3203,7 @@
       </w:pPr>
     </w:pPrDefault>
   </w:docDefaults>
-  <w:latentStyles w:defLockedState="0" w:defUIPriority="99" w:defSemiHidden="0" w:defUnhideWhenUsed="0" w:defQFormat="0" w:count="375">
+  <w:latentStyles w:defLockedState="0" w:defUIPriority="99" w:defSemiHidden="0" w:defUnhideWhenUsed="0" w:defQFormat="0" w:count="382">
     <w:lsdException w:name="Normal" w:uiPriority="0" w:qFormat="1"/>
     <w:lsdException w:name="heading 1" w:uiPriority="9" w:qFormat="1"/>
     <w:lsdException w:name="heading 2" w:semiHidden="1" w:uiPriority="9" w:unhideWhenUsed="1" w:qFormat="1"/>
@@ -3623,7 +3775,7 @@
       <w:lang w:eastAsia="en-US"/>
     </w:rPr>
   </w:style>
-  <w:style w:type="character" w:styleId="UnresolvedMention">
+  <w:style w:type="character" w:customStyle="1" w:styleId="UnresolvedMention">
     <w:name w:val="Unresolved Mention"/>
     <w:basedOn w:val="DefaultParagraphFont"/>
     <w:uiPriority w:val="99"/>
@@ -3954,7 +4106,7 @@
 </file>
 
 <file path=customXml/itemProps1.xml><?xml version="1.0" encoding="utf-8"?>
-<ds:datastoreItem xmlns:ds="http://schemas.openxmlformats.org/officeDocument/2006/customXml" ds:itemID="{3CB83844-86DD-9D47-9681-AB3AB04271AA}">
+<ds:datastoreItem xmlns:ds="http://schemas.openxmlformats.org/officeDocument/2006/customXml" ds:itemID="{A3DB744D-A299-A345-AFDD-92163A9FC0BF}">
   <ds:schemaRefs>
     <ds:schemaRef ds:uri="http://schemas.openxmlformats.org/officeDocument/2006/bibliography"/>
   </ds:schemaRefs>

</xml_diff>